<commit_message>
differences between HTTP 1.0/1.1 and GET POST methods
</commit_message>
<xml_diff>
--- a/3_task/Differences between  HTTP version 1.0 and 1.1.docx
+++ b/3_task/Differences between  HTTP version 1.0 and 1.1.docx
@@ -569,7 +569,7 @@
           <w:rtl w:val="0"/>
         </w:rPr>
         <w:br w:type="textWrapping"/>
-        <w:t xml:space="preserve">How to pass user-data via GET? via POST? what is the diff?</w:t>
+        <w:t xml:space="preserve">How to pass user-data via GET? via POST? What is the diff?</w:t>
       </w:r>
     </w:p>
     <w:p>
@@ -671,7 +671,7 @@
           <w:highlight w:val="white"/>
         </w:rPr>
       </w:pPr>
-      <w:bookmarkStart w:colFirst="0" w:colLast="0" w:name="_fg7pkca73gkz" w:id="0"/>
+      <w:bookmarkStart w:colFirst="0" w:colLast="0" w:name="_ks8o5exnlfj6" w:id="0"/>
       <w:bookmarkEnd w:id="0"/>
       <w:r>
         <w:rPr>
@@ -698,60 +698,95 @@
       </w:r>
       <w:r>
         <w:rPr>
-          <w:rtl w:val="0"/>
-        </w:rPr>
-      </w:r>
-    </w:p>
-    <w:p>
-      <w:pPr>
-        <w:numPr>
-          <w:ilvl w:val="0"/>
-          <w:numId w:val="1"/>
-        </w:numPr>
+          <w:rFonts w:ascii="Times New Roman" w:cs="Times New Roman" w:eastAsia="Times New Roman" w:hAnsi="Times New Roman"/>
+          <w:sz w:val="24"/>
+          <w:szCs w:val="24"/>
+          <w:highlight w:val="white"/>
+          <w:rtl w:val="0"/>
+        </w:rPr>
+        <w:t xml:space="preserve">  </w:t>
+      </w:r>
+    </w:p>
+    <w:p>
+      <w:pPr>
+        <w:contextualSpacing w:val="0"/>
+        <w:rPr>
+          <w:rFonts w:ascii="Times New Roman" w:cs="Times New Roman" w:eastAsia="Times New Roman" w:hAnsi="Times New Roman"/>
+          <w:sz w:val="24"/>
+          <w:szCs w:val="24"/>
+        </w:rPr>
+      </w:pPr>
+      <w:r>
+        <w:rPr>
+          <w:rtl w:val="0"/>
+        </w:rPr>
+      </w:r>
+    </w:p>
+    <w:p>
+      <w:pPr>
+        <w:pStyle w:val="Heading5"/>
+        <w:keepNext w:val="0"/>
+        <w:keepLines w:val="0"/>
         <w:pBdr>
           <w:top w:color="auto" w:space="0" w:sz="0" w:val="none"/>
+          <w:left w:color="auto" w:space="0" w:sz="0" w:val="none"/>
           <w:bottom w:color="auto" w:space="0" w:sz="0" w:val="none"/>
           <w:right w:color="auto" w:space="0" w:sz="0" w:val="none"/>
           <w:between w:color="auto" w:space="0" w:sz="0" w:val="none"/>
         </w:pBdr>
-        <w:spacing w:after="540" w:before="320" w:lineRule="auto"/>
-        <w:ind w:left="1500" w:right="320" w:hanging="360"/>
-        <w:contextualSpacing w:val="1"/>
-        <w:jc w:val="both"/>
-        <w:rPr>
-          <w:rFonts w:ascii="Times New Roman" w:cs="Times New Roman" w:eastAsia="Times New Roman" w:hAnsi="Times New Roman"/>
-          <w:b w:val="1"/>
+        <w:shd w:fill="ffffff" w:val="clear"/>
+        <w:spacing w:after="100" w:before="0" w:line="374.4" w:lineRule="auto"/>
+        <w:contextualSpacing w:val="0"/>
+        <w:jc w:val="both"/>
+        <w:rPr>
+          <w:rFonts w:ascii="Times New Roman" w:cs="Times New Roman" w:eastAsia="Times New Roman" w:hAnsi="Times New Roman"/>
+          <w:b w:val="1"/>
+          <w:color w:val="000000"/>
           <w:sz w:val="28"/>
           <w:szCs w:val="28"/>
         </w:rPr>
       </w:pPr>
-      <w:r>
-        <w:rPr>
-          <w:rFonts w:ascii="Times New Roman" w:cs="Times New Roman" w:eastAsia="Times New Roman" w:hAnsi="Times New Roman"/>
-          <w:b w:val="1"/>
+      <w:bookmarkStart w:colFirst="0" w:colLast="0" w:name="_fg7pkca73gkz" w:id="1"/>
+      <w:bookmarkEnd w:id="1"/>
+      <w:r>
+        <w:rPr>
+          <w:rFonts w:ascii="Times New Roman" w:cs="Times New Roman" w:eastAsia="Times New Roman" w:hAnsi="Times New Roman"/>
+          <w:b w:val="1"/>
+          <w:color w:val="000000"/>
+          <w:sz w:val="24"/>
+          <w:szCs w:val="24"/>
+          <w:rtl w:val="0"/>
+        </w:rPr>
+        <w:t xml:space="preserve">                                   </w:t>
+      </w:r>
+      <w:r>
+        <w:rPr>
+          <w:rFonts w:ascii="Times New Roman" w:cs="Times New Roman" w:eastAsia="Times New Roman" w:hAnsi="Times New Roman"/>
+          <w:b w:val="1"/>
+          <w:color w:val="000000"/>
           <w:sz w:val="28"/>
           <w:szCs w:val="28"/>
           <w:rtl w:val="0"/>
         </w:rPr>
-        <w:t xml:space="preserve">          Websites where POST method is used:</w:t>
-      </w:r>
-    </w:p>
-    <w:p>
-      <w:pPr>
-        <w:contextualSpacing w:val="0"/>
-        <w:jc w:val="both"/>
-        <w:rPr>
-          <w:rFonts w:ascii="Times New Roman" w:cs="Times New Roman" w:eastAsia="Times New Roman" w:hAnsi="Times New Roman"/>
-          <w:sz w:val="28"/>
-          <w:szCs w:val="28"/>
+        <w:t xml:space="preserve">  Websites where POST method is used:</w:t>
+      </w:r>
+    </w:p>
+    <w:p>
+      <w:pPr>
+        <w:contextualSpacing w:val="0"/>
+        <w:jc w:val="both"/>
+        <w:rPr>
+          <w:rFonts w:ascii="Times New Roman" w:cs="Times New Roman" w:eastAsia="Times New Roman" w:hAnsi="Times New Roman"/>
+          <w:sz w:val="24"/>
+          <w:szCs w:val="24"/>
         </w:rPr>
       </w:pPr>
       <w:hyperlink r:id="rId6">
         <w:r>
           <w:rPr>
             <w:rFonts w:ascii="Times New Roman" w:cs="Times New Roman" w:eastAsia="Times New Roman" w:hAnsi="Times New Roman"/>
-            <w:sz w:val="28"/>
-            <w:szCs w:val="28"/>
+            <w:sz w:val="24"/>
+            <w:szCs w:val="24"/>
             <w:rtl w:val="0"/>
           </w:rPr>
           <w:t xml:space="preserve">https://www.instagram.com/</w:t>
@@ -760,54 +795,45 @@
       <w:r>
         <w:rPr>
           <w:rFonts w:ascii="Times New Roman" w:cs="Times New Roman" w:eastAsia="Times New Roman" w:hAnsi="Times New Roman"/>
-          <w:sz w:val="28"/>
-          <w:szCs w:val="28"/>
-          <w:rtl w:val="0"/>
-        </w:rPr>
-        <w:t xml:space="preserve"> -</w:t>
-      </w:r>
-      <w:r>
-        <w:rPr>
-          <w:rFonts w:ascii="Times New Roman" w:cs="Times New Roman" w:eastAsia="Times New Roman" w:hAnsi="Times New Roman"/>
-          <w:sz w:val="28"/>
-          <w:szCs w:val="28"/>
-          <w:rtl w:val="0"/>
-        </w:rPr>
-        <w:t xml:space="preserve"> login&amp;registation form;</w:t>
-      </w:r>
-    </w:p>
-    <w:p>
-      <w:pPr>
-        <w:contextualSpacing w:val="0"/>
-        <w:jc w:val="both"/>
-        <w:rPr>
-          <w:rFonts w:ascii="Times New Roman" w:cs="Times New Roman" w:eastAsia="Times New Roman" w:hAnsi="Times New Roman"/>
-          <w:sz w:val="28"/>
-          <w:szCs w:val="28"/>
-        </w:rPr>
-      </w:pPr>
-      <w:r>
-        <w:rPr>
-          <w:rtl w:val="0"/>
-        </w:rPr>
-      </w:r>
-    </w:p>
-    <w:p>
-      <w:pPr>
-        <w:contextualSpacing w:val="0"/>
-        <w:jc w:val="both"/>
-        <w:rPr>
-          <w:rFonts w:ascii="Times New Roman" w:cs="Times New Roman" w:eastAsia="Times New Roman" w:hAnsi="Times New Roman"/>
-          <w:sz w:val="28"/>
-          <w:szCs w:val="28"/>
+          <w:sz w:val="24"/>
+          <w:szCs w:val="24"/>
+          <w:rtl w:val="0"/>
+        </w:rPr>
+        <w:t xml:space="preserve"> - login&amp;registation form;</w:t>
+      </w:r>
+    </w:p>
+    <w:p>
+      <w:pPr>
+        <w:contextualSpacing w:val="0"/>
+        <w:jc w:val="both"/>
+        <w:rPr>
+          <w:rFonts w:ascii="Times New Roman" w:cs="Times New Roman" w:eastAsia="Times New Roman" w:hAnsi="Times New Roman"/>
+          <w:sz w:val="24"/>
+          <w:szCs w:val="24"/>
+        </w:rPr>
+      </w:pPr>
+      <w:r>
+        <w:rPr>
+          <w:rtl w:val="0"/>
+        </w:rPr>
+      </w:r>
+    </w:p>
+    <w:p>
+      <w:pPr>
+        <w:contextualSpacing w:val="0"/>
+        <w:jc w:val="both"/>
+        <w:rPr>
+          <w:rFonts w:ascii="Times New Roman" w:cs="Times New Roman" w:eastAsia="Times New Roman" w:hAnsi="Times New Roman"/>
+          <w:sz w:val="24"/>
+          <w:szCs w:val="24"/>
         </w:rPr>
       </w:pPr>
       <w:hyperlink r:id="rId7">
         <w:r>
           <w:rPr>
             <w:rFonts w:ascii="Times New Roman" w:cs="Times New Roman" w:eastAsia="Times New Roman" w:hAnsi="Times New Roman"/>
-            <w:sz w:val="28"/>
-            <w:szCs w:val="28"/>
+            <w:sz w:val="24"/>
+            <w:szCs w:val="24"/>
             <w:rtl w:val="0"/>
           </w:rPr>
           <w:t xml:space="preserve">https://telegram.org/</w:t>
@@ -816,8 +842,8 @@
       <w:r>
         <w:rPr>
           <w:rFonts w:ascii="Times New Roman" w:cs="Times New Roman" w:eastAsia="Times New Roman" w:hAnsi="Times New Roman"/>
-          <w:sz w:val="28"/>
-          <w:szCs w:val="28"/>
+          <w:sz w:val="24"/>
+          <w:szCs w:val="24"/>
           <w:rtl w:val="0"/>
         </w:rPr>
         <w:t xml:space="preserve"> - login&amp;registation form.</w:t>
@@ -838,124 +864,7 @@
 </file>
 
 <file path=word/numbering.xml><?xml version="1.0" encoding="utf-8"?>
-<w:numbering xmlns:mc="http://schemas.openxmlformats.org/markup-compatibility/2006" xmlns:o="urn:schemas-microsoft-com:office:office" xmlns:r="http://schemas.openxmlformats.org/officeDocument/2006/relationships" xmlns:m="http://schemas.openxmlformats.org/officeDocument/2006/math" xmlns:v="urn:schemas-microsoft-com:vml" xmlns:wp="http://schemas.openxmlformats.org/drawingml/2006/wordprocessingDrawing" xmlns:w10="urn:schemas-microsoft-com:office:word" xmlns:w="http://schemas.openxmlformats.org/wordprocessingml/2006/main" xmlns:wne="http://schemas.microsoft.com/office/word/2006/wordml" xmlns:sl="http://schemas.openxmlformats.org/schemaLibrary/2006/main" xmlns:a="http://schemas.openxmlformats.org/drawingml/2006/main" xmlns:pic="http://schemas.openxmlformats.org/drawingml/2006/picture" xmlns:c="http://schemas.openxmlformats.org/drawingml/2006/chart" xmlns:lc="http://schemas.openxmlformats.org/drawingml/2006/lockedCanvas" xmlns:dgm="http://schemas.openxmlformats.org/drawingml/2006/diagram" xmlns:wps="http://schemas.microsoft.com/office/word/2010/wordprocessingShape" xmlns:wpg="http://schemas.microsoft.com/office/word/2010/wordprocessingGroup" xmlns:w14="http://schemas.microsoft.com/office/word/2010/wordml" xmlns:w15="http://schemas.microsoft.com/office/word/2012/wordml">
-  <w:abstractNum w:abstractNumId="1">
-    <w:lvl w:ilvl="0">
-      <w:start w:val="1"/>
-      <w:numFmt w:val="bullet"/>
-      <w:lvlText w:val=""/>
-      <w:lvlJc w:val="left"/>
-      <w:pPr>
-        <w:ind w:left="720" w:hanging="360"/>
-      </w:pPr>
-      <w:rPr>
-        <w:rFonts w:ascii="Georgia" w:cs="Georgia" w:eastAsia="Georgia" w:hAnsi="Georgia"/>
-        <w:sz w:val="27"/>
-        <w:szCs w:val="27"/>
-        <w:u w:val="none"/>
-      </w:rPr>
-    </w:lvl>
-    <w:lvl w:ilvl="1">
-      <w:start w:val="1"/>
-      <w:numFmt w:val="bullet"/>
-      <w:lvlText w:val="○"/>
-      <w:lvlJc w:val="left"/>
-      <w:pPr>
-        <w:ind w:left="1440" w:hanging="360"/>
-      </w:pPr>
-      <w:rPr>
-        <w:u w:val="none"/>
-      </w:rPr>
-    </w:lvl>
-    <w:lvl w:ilvl="2">
-      <w:start w:val="1"/>
-      <w:numFmt w:val="bullet"/>
-      <w:lvlText w:val="■"/>
-      <w:lvlJc w:val="left"/>
-      <w:pPr>
-        <w:ind w:left="2160" w:hanging="360"/>
-      </w:pPr>
-      <w:rPr>
-        <w:u w:val="none"/>
-      </w:rPr>
-    </w:lvl>
-    <w:lvl w:ilvl="3">
-      <w:start w:val="1"/>
-      <w:numFmt w:val="bullet"/>
-      <w:lvlText w:val="●"/>
-      <w:lvlJc w:val="left"/>
-      <w:pPr>
-        <w:ind w:left="2880" w:hanging="360"/>
-      </w:pPr>
-      <w:rPr>
-        <w:u w:val="none"/>
-      </w:rPr>
-    </w:lvl>
-    <w:lvl w:ilvl="4">
-      <w:start w:val="1"/>
-      <w:numFmt w:val="bullet"/>
-      <w:lvlText w:val="○"/>
-      <w:lvlJc w:val="left"/>
-      <w:pPr>
-        <w:ind w:left="3600" w:hanging="360"/>
-      </w:pPr>
-      <w:rPr>
-        <w:u w:val="none"/>
-      </w:rPr>
-    </w:lvl>
-    <w:lvl w:ilvl="5">
-      <w:start w:val="1"/>
-      <w:numFmt w:val="bullet"/>
-      <w:lvlText w:val="■"/>
-      <w:lvlJc w:val="left"/>
-      <w:pPr>
-        <w:ind w:left="4320" w:hanging="360"/>
-      </w:pPr>
-      <w:rPr>
-        <w:u w:val="none"/>
-      </w:rPr>
-    </w:lvl>
-    <w:lvl w:ilvl="6">
-      <w:start w:val="1"/>
-      <w:numFmt w:val="bullet"/>
-      <w:lvlText w:val="●"/>
-      <w:lvlJc w:val="left"/>
-      <w:pPr>
-        <w:ind w:left="5040" w:hanging="360"/>
-      </w:pPr>
-      <w:rPr>
-        <w:u w:val="none"/>
-      </w:rPr>
-    </w:lvl>
-    <w:lvl w:ilvl="7">
-      <w:start w:val="1"/>
-      <w:numFmt w:val="bullet"/>
-      <w:lvlText w:val="○"/>
-      <w:lvlJc w:val="left"/>
-      <w:pPr>
-        <w:ind w:left="5760" w:hanging="360"/>
-      </w:pPr>
-      <w:rPr>
-        <w:u w:val="none"/>
-      </w:rPr>
-    </w:lvl>
-    <w:lvl w:ilvl="8">
-      <w:start w:val="1"/>
-      <w:numFmt w:val="bullet"/>
-      <w:lvlText w:val="■"/>
-      <w:lvlJc w:val="left"/>
-      <w:pPr>
-        <w:ind w:left="6480" w:hanging="360"/>
-      </w:pPr>
-      <w:rPr>
-        <w:u w:val="none"/>
-      </w:rPr>
-    </w:lvl>
-  </w:abstractNum>
-  <w:num w:numId="1">
-    <w:abstractNumId w:val="1"/>
-  </w:num>
-</w:numbering>
+<w:numbering xmlns:mc="http://schemas.openxmlformats.org/markup-compatibility/2006" xmlns:o="urn:schemas-microsoft-com:office:office" xmlns:r="http://schemas.openxmlformats.org/officeDocument/2006/relationships" xmlns:m="http://schemas.openxmlformats.org/officeDocument/2006/math" xmlns:v="urn:schemas-microsoft-com:vml" xmlns:wp="http://schemas.openxmlformats.org/drawingml/2006/wordprocessingDrawing" xmlns:w10="urn:schemas-microsoft-com:office:word" xmlns:w="http://schemas.openxmlformats.org/wordprocessingml/2006/main" xmlns:wne="http://schemas.microsoft.com/office/word/2006/wordml" xmlns:sl="http://schemas.openxmlformats.org/schemaLibrary/2006/main" xmlns:a="http://schemas.openxmlformats.org/drawingml/2006/main" xmlns:pic="http://schemas.openxmlformats.org/drawingml/2006/picture" xmlns:c="http://schemas.openxmlformats.org/drawingml/2006/chart" xmlns:lc="http://schemas.openxmlformats.org/drawingml/2006/lockedCanvas" xmlns:dgm="http://schemas.openxmlformats.org/drawingml/2006/diagram" xmlns:wps="http://schemas.microsoft.com/office/word/2010/wordprocessingShape" xmlns:wpg="http://schemas.microsoft.com/office/word/2010/wordprocessingGroup" xmlns:w14="http://schemas.microsoft.com/office/word/2010/wordml" xmlns:w15="http://schemas.microsoft.com/office/word/2012/wordml"/>
 </file>
 
 <file path=word/styles.xml><?xml version="1.0" encoding="utf-8"?>

</xml_diff>